<commit_message>
client env file updated
</commit_message>
<xml_diff>
--- a/Social Echo.docx
+++ b/Social Echo.docx
@@ -18,34 +18,7 @@
           <w:sz w:val="32"/>
           <w:szCs w:val="32"/>
         </w:rPr>
-        <w:t>Social Echo</w:t>
-      </w:r>
-      <w:r>
-        <w:rPr>
-          <w:b/>
-          <w:bCs/>
-          <w:sz w:val="32"/>
-          <w:szCs w:val="32"/>
-        </w:rPr>
-        <w:t xml:space="preserve">: Containerized Full-Stack </w:t>
-      </w:r>
-      <w:r>
-        <w:rPr>
-          <w:b/>
-          <w:bCs/>
-          <w:sz w:val="32"/>
-          <w:szCs w:val="32"/>
-        </w:rPr>
-        <w:t>social media</w:t>
-      </w:r>
-      <w:r>
-        <w:rPr>
-          <w:b/>
-          <w:bCs/>
-          <w:sz w:val="32"/>
-          <w:szCs w:val="32"/>
-        </w:rPr>
-        <w:t xml:space="preserve"> </w:t>
+        <w:t xml:space="preserve">Social Echo: Containerized Full-Stack social media </w:t>
       </w:r>
       <w:r>
         <w:rPr>
@@ -265,35 +238,17 @@
           <w:sz w:val="24"/>
           <w:szCs w:val="24"/>
         </w:rPr>
-        <w:t>Social Echo</w:t>
-      </w:r>
-      <w:r>
-        <w:rPr>
-          <w:rFonts w:ascii="Times New Roman" w:eastAsia="Times New Roman" w:hAnsi="Times New Roman" w:cs="Times New Roman"/>
-          <w:sz w:val="24"/>
-          <w:szCs w:val="24"/>
-        </w:rPr>
-        <w:t xml:space="preserve"> is a </w:t>
-      </w:r>
-      <w:r>
-        <w:rPr>
-          <w:rFonts w:ascii="Times New Roman" w:eastAsia="Times New Roman" w:hAnsi="Times New Roman" w:cs="Times New Roman"/>
-          <w:b/>
-          <w:bCs/>
-          <w:sz w:val="24"/>
-          <w:szCs w:val="24"/>
-        </w:rPr>
-        <w:t>multi-tier</w:t>
-      </w:r>
-      <w:r>
-        <w:rPr>
-          <w:rFonts w:ascii="Times New Roman" w:eastAsia="Times New Roman" w:hAnsi="Times New Roman" w:cs="Times New Roman"/>
-          <w:b/>
-          <w:bCs/>
-          <w:sz w:val="24"/>
-          <w:szCs w:val="24"/>
-        </w:rPr>
-        <w:t>(three-tier)</w:t>
+        <w:t xml:space="preserve">Social Echo is a </w:t>
+      </w:r>
+      <w:r>
+        <w:rPr>
+          <w:rFonts w:ascii="Times New Roman" w:eastAsia="Times New Roman" w:hAnsi="Times New Roman" w:cs="Times New Roman"/>
+          <w:b/>
+          <w:bCs/>
+          <w:sz w:val="24"/>
+          <w:szCs w:val="24"/>
+        </w:rPr>
+        <w:t>multi-tier(three-tier)</w:t>
       </w:r>
       <w:r>
         <w:rPr>
@@ -1193,6 +1148,166 @@
         </w:rPr>
         <w:t xml:space="preserve">, </w:t>
       </w:r>
+      <w:r>
+        <w:rPr>
+          <w:b/>
+          <w:bCs/>
+          <w:color w:val="171717" w:themeColor="background2" w:themeShade="1A"/>
+        </w:rPr>
+        <w:t>MongoDB and initialize</w:t>
+      </w:r>
+      <w:r>
+        <w:rPr>
+          <w:b/>
+          <w:bCs/>
+          <w:color w:val="171717" w:themeColor="background2" w:themeShade="1A"/>
+        </w:rPr>
+        <w:t xml:space="preserve"> the Mongo DB </w:t>
+      </w:r>
+      <w:r>
+        <w:rPr>
+          <w:b/>
+          <w:bCs/>
+          <w:color w:val="171717" w:themeColor="background2" w:themeShade="1A"/>
+        </w:rPr>
+        <w:t>before running</w:t>
+      </w:r>
+      <w:r>
+        <w:rPr>
+          <w:b/>
+          <w:bCs/>
+          <w:color w:val="171717" w:themeColor="background2" w:themeShade="1A"/>
+        </w:rPr>
+        <w:t xml:space="preserve"> the app and follow the below process.</w:t>
+      </w:r>
+    </w:p>
+    <w:p>
+      <w:pPr>
+        <w:spacing w:after="0"/>
+        <w:rPr>
+          <w:b/>
+          <w:bCs/>
+          <w:color w:val="171717" w:themeColor="background2" w:themeShade="1A"/>
+        </w:rPr>
+      </w:pPr>
+    </w:p>
+    <w:p>
+      <w:pPr>
+        <w:spacing w:after="0"/>
+        <w:rPr>
+          <w:b/>
+          <w:bCs/>
+          <w:color w:val="171717" w:themeColor="background2" w:themeShade="1A"/>
+        </w:rPr>
+      </w:pPr>
+      <w:r>
+        <w:rPr>
+          <w:b/>
+          <w:bCs/>
+          <w:color w:val="171717" w:themeColor="background2" w:themeShade="1A"/>
+        </w:rPr>
+        <w:t>git clone https://github.com/nz-m/SocialEcho.git</w:t>
+      </w:r>
+    </w:p>
+    <w:p>
+      <w:pPr>
+        <w:spacing w:after="0"/>
+        <w:rPr>
+          <w:b/>
+          <w:bCs/>
+          <w:color w:val="171717" w:themeColor="background2" w:themeShade="1A"/>
+        </w:rPr>
+      </w:pPr>
+      <w:r>
+        <w:rPr>
+          <w:b/>
+          <w:bCs/>
+          <w:color w:val="171717" w:themeColor="background2" w:themeShade="1A"/>
+        </w:rPr>
+        <w:t xml:space="preserve">cd </w:t>
+      </w:r>
+      <w:proofErr w:type="spellStart"/>
+      <w:r>
+        <w:rPr>
+          <w:b/>
+          <w:bCs/>
+          <w:color w:val="171717" w:themeColor="background2" w:themeShade="1A"/>
+        </w:rPr>
+        <w:t>SocialEcho</w:t>
+      </w:r>
+      <w:proofErr w:type="spellEnd"/>
+      <w:r>
+        <w:rPr>
+          <w:b/>
+          <w:bCs/>
+          <w:color w:val="171717" w:themeColor="background2" w:themeShade="1A"/>
+        </w:rPr>
+        <w:t>/server</w:t>
+      </w:r>
+    </w:p>
+    <w:p>
+      <w:pPr>
+        <w:spacing w:after="0"/>
+        <w:rPr>
+          <w:b/>
+          <w:bCs/>
+          <w:color w:val="171717" w:themeColor="background2" w:themeShade="1A"/>
+        </w:rPr>
+      </w:pPr>
+      <w:proofErr w:type="spellStart"/>
+      <w:r>
+        <w:rPr>
+          <w:b/>
+          <w:bCs/>
+          <w:color w:val="171717" w:themeColor="background2" w:themeShade="1A"/>
+        </w:rPr>
+        <w:t>npm</w:t>
+      </w:r>
+      <w:proofErr w:type="spellEnd"/>
+      <w:r>
+        <w:rPr>
+          <w:b/>
+          <w:bCs/>
+          <w:color w:val="171717" w:themeColor="background2" w:themeShade="1A"/>
+        </w:rPr>
+        <w:t xml:space="preserve"> install</w:t>
+      </w:r>
+    </w:p>
+    <w:p>
+      <w:pPr>
+        <w:spacing w:after="0"/>
+        <w:rPr>
+          <w:b/>
+          <w:bCs/>
+          <w:color w:val="171717" w:themeColor="background2" w:themeShade="1A"/>
+        </w:rPr>
+      </w:pPr>
+    </w:p>
+    <w:p>
+      <w:pPr>
+        <w:spacing w:after="0"/>
+        <w:rPr>
+          <w:b/>
+          <w:bCs/>
+          <w:color w:val="171717" w:themeColor="background2" w:themeShade="1A"/>
+        </w:rPr>
+      </w:pPr>
+      <w:r>
+        <w:rPr>
+          <w:b/>
+          <w:bCs/>
+          <w:color w:val="171717" w:themeColor="background2" w:themeShade="1A"/>
+        </w:rPr>
+        <w:t># Create. env with MongoDB URI, JWT secret</w:t>
+      </w:r>
+      <w:r>
+        <w:rPr>
+          <w:b/>
+          <w:bCs/>
+          <w:color w:val="171717" w:themeColor="background2" w:themeShade="1A"/>
+        </w:rPr>
+        <w:t xml:space="preserve"> as stated </w:t>
+      </w:r>
       <w:proofErr w:type="gramStart"/>
       <w:r>
         <w:rPr>
@@ -1200,7 +1315,16 @@
           <w:bCs/>
           <w:color w:val="171717" w:themeColor="background2" w:themeShade="1A"/>
         </w:rPr>
-        <w:t>MongoDB  and</w:t>
+        <w:t>in .</w:t>
+      </w:r>
+      <w:proofErr w:type="spellStart"/>
+      <w:r>
+        <w:rPr>
+          <w:b/>
+          <w:bCs/>
+          <w:color w:val="171717" w:themeColor="background2" w:themeShade="1A"/>
+        </w:rPr>
+        <w:t>env</w:t>
       </w:r>
       <w:proofErr w:type="gramEnd"/>
       <w:r>
@@ -1209,35 +1333,72 @@
           <w:bCs/>
           <w:color w:val="171717" w:themeColor="background2" w:themeShade="1A"/>
         </w:rPr>
-        <w:t xml:space="preserve">  initialize the Mongo DB before  running the app and follow the below process.</w:t>
-      </w:r>
-    </w:p>
-    <w:p>
-      <w:pPr>
-        <w:spacing w:after="0"/>
-        <w:rPr>
-          <w:b/>
-          <w:bCs/>
-          <w:color w:val="171717" w:themeColor="background2" w:themeShade="1A"/>
-        </w:rPr>
-      </w:pPr>
-    </w:p>
-    <w:p>
-      <w:pPr>
-        <w:spacing w:after="0"/>
-        <w:rPr>
-          <w:b/>
-          <w:bCs/>
-          <w:color w:val="171717" w:themeColor="background2" w:themeShade="1A"/>
-        </w:rPr>
-      </w:pPr>
-      <w:r>
-        <w:rPr>
-          <w:b/>
-          <w:bCs/>
-          <w:color w:val="171717" w:themeColor="background2" w:themeShade="1A"/>
-        </w:rPr>
-        <w:t>git clone https://github.com/nz-m/SocialEcho.git</w:t>
+        <w:t>.example</w:t>
+      </w:r>
+      <w:proofErr w:type="spellEnd"/>
+      <w:r>
+        <w:rPr>
+          <w:b/>
+          <w:bCs/>
+          <w:color w:val="171717" w:themeColor="background2" w:themeShade="1A"/>
+        </w:rPr>
+        <w:t xml:space="preserve">  file in the rep of this project</w:t>
+      </w:r>
+    </w:p>
+    <w:p>
+      <w:pPr>
+        <w:spacing w:after="0"/>
+        <w:rPr>
+          <w:b/>
+          <w:bCs/>
+          <w:color w:val="171717" w:themeColor="background2" w:themeShade="1A"/>
+        </w:rPr>
+      </w:pPr>
+      <w:proofErr w:type="spellStart"/>
+      <w:r>
+        <w:rPr>
+          <w:b/>
+          <w:bCs/>
+          <w:color w:val="171717" w:themeColor="background2" w:themeShade="1A"/>
+        </w:rPr>
+        <w:t>npm</w:t>
+      </w:r>
+      <w:proofErr w:type="spellEnd"/>
+      <w:r>
+        <w:rPr>
+          <w:b/>
+          <w:bCs/>
+          <w:color w:val="171717" w:themeColor="background2" w:themeShade="1A"/>
+        </w:rPr>
+        <w:t xml:space="preserve"> start</w:t>
+      </w:r>
+    </w:p>
+    <w:p>
+      <w:pPr>
+        <w:spacing w:after="0"/>
+        <w:rPr>
+          <w:b/>
+          <w:bCs/>
+          <w:color w:val="171717" w:themeColor="background2" w:themeShade="1A"/>
+        </w:rPr>
+      </w:pPr>
+    </w:p>
+    <w:p>
+      <w:pPr>
+        <w:spacing w:after="0"/>
+        <w:rPr>
+          <w:b/>
+          <w:bCs/>
+          <w:color w:val="171717" w:themeColor="background2" w:themeShade="1A"/>
+        </w:rPr>
+      </w:pPr>
+      <w:r>
+        <w:rPr>
+          <w:b/>
+          <w:bCs/>
+          <w:color w:val="171717" w:themeColor="background2" w:themeShade="1A"/>
+        </w:rPr>
+        <w:t># In a new terminal</w:t>
       </w:r>
     </w:p>
     <w:p>
@@ -1273,7 +1434,7 @@
           <w:bCs/>
           <w:color w:val="171717" w:themeColor="background2" w:themeShade="1A"/>
         </w:rPr>
-        <w:t>/server</w:t>
+        <w:t>/client</w:t>
       </w:r>
     </w:p>
     <w:p>
@@ -1329,23 +1490,7 @@
           <w:bCs/>
           <w:color w:val="171717" w:themeColor="background2" w:themeShade="1A"/>
         </w:rPr>
-        <w:t xml:space="preserve"># </w:t>
-      </w:r>
-      <w:r>
-        <w:rPr>
-          <w:b/>
-          <w:bCs/>
-          <w:color w:val="171717" w:themeColor="background2" w:themeShade="1A"/>
-        </w:rPr>
-        <w:t>Create. env</w:t>
-      </w:r>
-      <w:r>
-        <w:rPr>
-          <w:b/>
-          <w:bCs/>
-          <w:color w:val="171717" w:themeColor="background2" w:themeShade="1A"/>
-        </w:rPr>
-        <w:t xml:space="preserve"> with MongoDB URI, JWT secret</w:t>
+        <w:t># Create. env with REACT_APP_API_URL</w:t>
       </w:r>
       <w:r>
         <w:rPr>
@@ -1362,9 +1507,17 @@
           <w:bCs/>
           <w:color w:val="171717" w:themeColor="background2" w:themeShade="1A"/>
         </w:rPr>
-        <w:t>in  .</w:t>
+        <w:t>in .</w:t>
       </w:r>
       <w:proofErr w:type="spellStart"/>
+      <w:r>
+        <w:rPr>
+          <w:b/>
+          <w:bCs/>
+          <w:color w:val="171717" w:themeColor="background2" w:themeShade="1A"/>
+        </w:rPr>
+        <w:t>env</w:t>
+      </w:r>
       <w:proofErr w:type="gramEnd"/>
       <w:r>
         <w:rPr>
@@ -1372,7 +1525,7 @@
           <w:bCs/>
           <w:color w:val="171717" w:themeColor="background2" w:themeShade="1A"/>
         </w:rPr>
-        <w:t>env.example</w:t>
+        <w:t>.example</w:t>
       </w:r>
       <w:proofErr w:type="spellEnd"/>
       <w:r>
@@ -1388,8 +1541,6 @@
       <w:pPr>
         <w:spacing w:after="0"/>
         <w:rPr>
-          <w:b/>
-          <w:bCs/>
           <w:color w:val="171717" w:themeColor="background2" w:themeShade="1A"/>
         </w:rPr>
       </w:pPr>
@@ -1411,225 +1562,322 @@
         </w:rPr>
         <w:t xml:space="preserve"> start</w:t>
       </w:r>
-    </w:p>
-    <w:p>
-      <w:pPr>
-        <w:spacing w:after="0"/>
-        <w:rPr>
-          <w:b/>
-          <w:bCs/>
-          <w:color w:val="171717" w:themeColor="background2" w:themeShade="1A"/>
-        </w:rPr>
-      </w:pPr>
-    </w:p>
-    <w:p>
-      <w:pPr>
-        <w:spacing w:after="0"/>
-        <w:rPr>
-          <w:b/>
-          <w:bCs/>
-          <w:color w:val="171717" w:themeColor="background2" w:themeShade="1A"/>
-        </w:rPr>
-      </w:pPr>
-      <w:r>
-        <w:rPr>
-          <w:b/>
-          <w:bCs/>
-          <w:color w:val="171717" w:themeColor="background2" w:themeShade="1A"/>
-        </w:rPr>
-        <w:t># In a new terminal</w:t>
-      </w:r>
-    </w:p>
-    <w:p>
-      <w:pPr>
-        <w:spacing w:after="0"/>
-        <w:rPr>
-          <w:b/>
-          <w:bCs/>
-          <w:color w:val="171717" w:themeColor="background2" w:themeShade="1A"/>
-        </w:rPr>
-      </w:pPr>
-      <w:r>
-        <w:rPr>
-          <w:b/>
-          <w:bCs/>
-          <w:color w:val="171717" w:themeColor="background2" w:themeShade="1A"/>
-        </w:rPr>
-        <w:t xml:space="preserve">cd </w:t>
+      <w:r>
+        <w:rPr>
+          <w:color w:val="171717" w:themeColor="background2" w:themeShade="1A"/>
+        </w:rPr>
+        <w:br w:type="page"/>
+      </w:r>
+    </w:p>
+    <w:p>
+      <w:pPr>
+        <w:spacing w:before="100" w:beforeAutospacing="1" w:after="100" w:afterAutospacing="1" w:line="240" w:lineRule="auto"/>
+        <w:rPr>
+          <w:rFonts w:ascii="Times New Roman" w:eastAsia="Times New Roman" w:hAnsi="Times New Roman" w:cs="Times New Roman"/>
+          <w:sz w:val="24"/>
+          <w:szCs w:val="24"/>
+        </w:rPr>
+      </w:pPr>
+      <w:r>
+        <w:rPr>
+          <w:rFonts w:ascii="Times New Roman" w:eastAsia="Times New Roman" w:hAnsi="Times New Roman" w:cs="Times New Roman"/>
+          <w:b/>
+          <w:bCs/>
+          <w:sz w:val="24"/>
+          <w:szCs w:val="24"/>
+        </w:rPr>
+        <w:t>Phase 4: Deploying to Docker Swarm</w:t>
+      </w:r>
+      <w:r>
+        <w:rPr>
+          <w:rFonts w:ascii="Times New Roman" w:eastAsia="Times New Roman" w:hAnsi="Times New Roman" w:cs="Times New Roman"/>
+          <w:sz w:val="24"/>
+          <w:szCs w:val="24"/>
+        </w:rPr>
+        <w:br/>
+      </w:r>
+      <w:r>
+        <w:rPr>
+          <w:rFonts w:ascii="Times New Roman" w:eastAsia="Times New Roman" w:hAnsi="Times New Roman" w:cs="Times New Roman"/>
+          <w:sz w:val="24"/>
+          <w:szCs w:val="24"/>
+        </w:rPr>
+        <w:t>In this phase, Docker Swarm Cluster is setup and docker-</w:t>
       </w:r>
       <w:proofErr w:type="spellStart"/>
       <w:r>
         <w:rPr>
-          <w:b/>
-          <w:bCs/>
-          <w:color w:val="171717" w:themeColor="background2" w:themeShade="1A"/>
-        </w:rPr>
-        <w:t>SocialEcho</w:t>
+          <w:rFonts w:ascii="Times New Roman" w:eastAsia="Times New Roman" w:hAnsi="Times New Roman" w:cs="Times New Roman"/>
+          <w:sz w:val="24"/>
+          <w:szCs w:val="24"/>
+        </w:rPr>
+        <w:t>stack.yaml</w:t>
       </w:r>
       <w:proofErr w:type="spellEnd"/>
       <w:r>
         <w:rPr>
-          <w:b/>
-          <w:bCs/>
-          <w:color w:val="171717" w:themeColor="background2" w:themeShade="1A"/>
-        </w:rPr>
-        <w:t>/client</w:t>
-      </w:r>
-    </w:p>
-    <w:p>
-      <w:pPr>
-        <w:spacing w:after="0"/>
-        <w:rPr>
-          <w:b/>
-          <w:bCs/>
-          <w:color w:val="171717" w:themeColor="background2" w:themeShade="1A"/>
-        </w:rPr>
-      </w:pPr>
+          <w:rFonts w:ascii="Times New Roman" w:eastAsia="Times New Roman" w:hAnsi="Times New Roman" w:cs="Times New Roman"/>
+          <w:sz w:val="24"/>
+          <w:szCs w:val="24"/>
+        </w:rPr>
+        <w:t xml:space="preserve"> file I created for the deployment</w:t>
+      </w:r>
+      <w:r>
+        <w:rPr>
+          <w:rFonts w:ascii="Times New Roman" w:eastAsia="Times New Roman" w:hAnsi="Times New Roman" w:cs="Times New Roman"/>
+          <w:sz w:val="24"/>
+          <w:szCs w:val="24"/>
+        </w:rPr>
+        <w:t>.</w:t>
+      </w:r>
+    </w:p>
+    <w:p>
+      <w:pPr>
+        <w:spacing w:before="100" w:beforeAutospacing="1" w:after="100" w:afterAutospacing="1" w:line="240" w:lineRule="auto"/>
+        <w:rPr>
+          <w:rFonts w:ascii="Times New Roman" w:eastAsia="Times New Roman" w:hAnsi="Times New Roman" w:cs="Times New Roman"/>
+          <w:sz w:val="24"/>
+          <w:szCs w:val="24"/>
+        </w:rPr>
+      </w:pPr>
+    </w:p>
+    <w:p>
+      <w:pPr>
+        <w:spacing w:before="100" w:beforeAutospacing="1" w:after="100" w:afterAutospacing="1" w:line="240" w:lineRule="auto"/>
+        <w:rPr>
+          <w:rFonts w:ascii="Times New Roman" w:eastAsia="Times New Roman" w:hAnsi="Times New Roman" w:cs="Times New Roman"/>
+          <w:sz w:val="24"/>
+          <w:szCs w:val="24"/>
+        </w:rPr>
+      </w:pPr>
+      <w:r>
+        <w:rPr>
+          <w:rFonts w:ascii="Times New Roman" w:eastAsia="Times New Roman" w:hAnsi="Times New Roman" w:cs="Times New Roman"/>
+          <w:sz w:val="24"/>
+          <w:szCs w:val="24"/>
+        </w:rPr>
+        <w:t xml:space="preserve">4.1 Creating Docker Swarm Cluster </w:t>
+      </w:r>
+    </w:p>
+    <w:p>
+      <w:pPr>
+        <w:pStyle w:val="NormalWeb"/>
+      </w:pPr>
+    </w:p>
+    <w:p>
+      <w:pPr>
+        <w:spacing w:before="100" w:beforeAutospacing="1" w:after="100" w:afterAutospacing="1" w:line="240" w:lineRule="auto"/>
+        <w:rPr>
+          <w:rFonts w:ascii="Times New Roman" w:eastAsia="Times New Roman" w:hAnsi="Times New Roman" w:cs="Times New Roman"/>
+          <w:sz w:val="24"/>
+          <w:szCs w:val="24"/>
+        </w:rPr>
+      </w:pPr>
+    </w:p>
+    <w:p>
+      <w:pPr>
+        <w:spacing w:before="100" w:beforeAutospacing="1" w:after="100" w:afterAutospacing="1" w:line="240" w:lineRule="auto"/>
+        <w:rPr>
+          <w:rFonts w:ascii="Times New Roman" w:eastAsia="Times New Roman" w:hAnsi="Times New Roman" w:cs="Times New Roman"/>
+          <w:sz w:val="24"/>
+          <w:szCs w:val="24"/>
+        </w:rPr>
+      </w:pPr>
+    </w:p>
+    <w:p>
+      <w:pPr>
+        <w:spacing w:before="100" w:beforeAutospacing="1" w:after="100" w:afterAutospacing="1" w:line="240" w:lineRule="auto"/>
+        <w:rPr>
+          <w:rFonts w:ascii="Times New Roman" w:eastAsia="Times New Roman" w:hAnsi="Times New Roman" w:cs="Times New Roman"/>
+          <w:sz w:val="24"/>
+          <w:szCs w:val="24"/>
+        </w:rPr>
+      </w:pPr>
+    </w:p>
+    <w:p>
+      <w:pPr>
+        <w:spacing w:before="100" w:beforeAutospacing="1" w:after="100" w:afterAutospacing="1" w:line="240" w:lineRule="auto"/>
+        <w:rPr>
+          <w:rFonts w:ascii="Times New Roman" w:eastAsia="Times New Roman" w:hAnsi="Times New Roman" w:cs="Times New Roman"/>
+          <w:sz w:val="24"/>
+          <w:szCs w:val="24"/>
+        </w:rPr>
+      </w:pPr>
+    </w:p>
+    <w:p>
+      <w:pPr>
+        <w:spacing w:before="100" w:beforeAutospacing="1" w:after="100" w:afterAutospacing="1" w:line="240" w:lineRule="auto"/>
+        <w:rPr>
+          <w:rFonts w:ascii="Times New Roman" w:eastAsia="Times New Roman" w:hAnsi="Times New Roman" w:cs="Times New Roman"/>
+          <w:sz w:val="24"/>
+          <w:szCs w:val="24"/>
+        </w:rPr>
+      </w:pPr>
+    </w:p>
+    <w:p>
+      <w:pPr>
+        <w:spacing w:before="100" w:beforeAutospacing="1" w:after="100" w:afterAutospacing="1" w:line="240" w:lineRule="auto"/>
+        <w:rPr>
+          <w:rFonts w:ascii="Times New Roman" w:eastAsia="Times New Roman" w:hAnsi="Times New Roman" w:cs="Times New Roman"/>
+          <w:sz w:val="24"/>
+          <w:szCs w:val="24"/>
+        </w:rPr>
+      </w:pPr>
+    </w:p>
+    <w:p>
+      <w:pPr>
+        <w:spacing w:before="100" w:beforeAutospacing="1" w:after="100" w:afterAutospacing="1" w:line="240" w:lineRule="auto"/>
+        <w:rPr>
+          <w:rFonts w:ascii="Times New Roman" w:eastAsia="Times New Roman" w:hAnsi="Times New Roman" w:cs="Times New Roman"/>
+          <w:sz w:val="24"/>
+          <w:szCs w:val="24"/>
+        </w:rPr>
+      </w:pPr>
+    </w:p>
+    <w:p>
+      <w:pPr>
+        <w:spacing w:before="100" w:beforeAutospacing="1" w:after="100" w:afterAutospacing="1" w:line="240" w:lineRule="auto"/>
+        <w:rPr>
+          <w:rFonts w:ascii="Times New Roman" w:eastAsia="Times New Roman" w:hAnsi="Times New Roman" w:cs="Times New Roman"/>
+          <w:sz w:val="24"/>
+          <w:szCs w:val="24"/>
+        </w:rPr>
+      </w:pPr>
+    </w:p>
+    <w:p>
+      <w:pPr>
+        <w:spacing w:before="100" w:beforeAutospacing="1" w:after="100" w:afterAutospacing="1" w:line="240" w:lineRule="auto"/>
+        <w:rPr>
+          <w:rFonts w:ascii="Times New Roman" w:eastAsia="Times New Roman" w:hAnsi="Times New Roman" w:cs="Times New Roman"/>
+          <w:sz w:val="24"/>
+          <w:szCs w:val="24"/>
+        </w:rPr>
+      </w:pPr>
+    </w:p>
+    <w:p>
+      <w:pPr>
+        <w:spacing w:before="100" w:beforeAutospacing="1" w:after="100" w:afterAutospacing="1" w:line="240" w:lineRule="auto"/>
+        <w:rPr>
+          <w:rFonts w:ascii="Times New Roman" w:eastAsia="Times New Roman" w:hAnsi="Times New Roman" w:cs="Times New Roman"/>
+          <w:sz w:val="24"/>
+          <w:szCs w:val="24"/>
+        </w:rPr>
+      </w:pPr>
+    </w:p>
+    <w:p>
+      <w:pPr>
+        <w:spacing w:before="100" w:beforeAutospacing="1" w:after="100" w:afterAutospacing="1" w:line="240" w:lineRule="auto"/>
+        <w:rPr>
+          <w:rFonts w:ascii="Times New Roman" w:eastAsia="Times New Roman" w:hAnsi="Times New Roman" w:cs="Times New Roman"/>
+          <w:sz w:val="24"/>
+          <w:szCs w:val="24"/>
+        </w:rPr>
+      </w:pPr>
+    </w:p>
+    <w:p>
+      <w:pPr>
+        <w:spacing w:before="100" w:beforeAutospacing="1" w:after="100" w:afterAutospacing="1" w:line="240" w:lineRule="auto"/>
+        <w:rPr>
+          <w:rFonts w:ascii="Times New Roman" w:eastAsia="Times New Roman" w:hAnsi="Times New Roman" w:cs="Times New Roman"/>
+          <w:sz w:val="24"/>
+          <w:szCs w:val="24"/>
+        </w:rPr>
+      </w:pPr>
+    </w:p>
+    <w:p>
+      <w:pPr>
+        <w:spacing w:before="100" w:beforeAutospacing="1" w:after="100" w:afterAutospacing="1" w:line="240" w:lineRule="auto"/>
+        <w:rPr>
+          <w:rFonts w:ascii="Times New Roman" w:eastAsia="Times New Roman" w:hAnsi="Times New Roman" w:cs="Times New Roman"/>
+          <w:sz w:val="24"/>
+          <w:szCs w:val="24"/>
+        </w:rPr>
+      </w:pPr>
+    </w:p>
+    <w:p>
+      <w:pPr>
+        <w:spacing w:before="100" w:beforeAutospacing="1" w:after="100" w:afterAutospacing="1" w:line="240" w:lineRule="auto"/>
+        <w:rPr>
+          <w:rFonts w:ascii="Times New Roman" w:eastAsia="Times New Roman" w:hAnsi="Times New Roman" w:cs="Times New Roman"/>
+          <w:sz w:val="24"/>
+          <w:szCs w:val="24"/>
+        </w:rPr>
+      </w:pPr>
+    </w:p>
+    <w:p>
+      <w:pPr>
+        <w:spacing w:before="100" w:beforeAutospacing="1" w:after="100" w:afterAutospacing="1" w:line="240" w:lineRule="auto"/>
+        <w:rPr>
+          <w:rFonts w:ascii="Times New Roman" w:eastAsia="Times New Roman" w:hAnsi="Times New Roman" w:cs="Times New Roman"/>
+          <w:sz w:val="24"/>
+          <w:szCs w:val="24"/>
+        </w:rPr>
+      </w:pPr>
+    </w:p>
+    <w:p>
+      <w:pPr>
+        <w:spacing w:before="100" w:beforeAutospacing="1" w:after="100" w:afterAutospacing="1" w:line="240" w:lineRule="auto"/>
+        <w:rPr>
+          <w:rFonts w:ascii="Times New Roman" w:eastAsia="Times New Roman" w:hAnsi="Times New Roman" w:cs="Times New Roman"/>
+          <w:sz w:val="24"/>
+          <w:szCs w:val="24"/>
+        </w:rPr>
+      </w:pPr>
+    </w:p>
+    <w:p>
+      <w:pPr>
+        <w:spacing w:before="100" w:beforeAutospacing="1" w:after="100" w:afterAutospacing="1" w:line="240" w:lineRule="auto"/>
+        <w:rPr>
+          <w:rFonts w:ascii="Times New Roman" w:eastAsia="Times New Roman" w:hAnsi="Times New Roman" w:cs="Times New Roman"/>
+          <w:sz w:val="24"/>
+          <w:szCs w:val="24"/>
+        </w:rPr>
+      </w:pPr>
+    </w:p>
+    <w:p>
+      <w:pPr>
+        <w:spacing w:before="100" w:beforeAutospacing="1" w:after="100" w:afterAutospacing="1" w:line="240" w:lineRule="auto"/>
+        <w:rPr>
+          <w:rFonts w:ascii="Times New Roman" w:eastAsia="Times New Roman" w:hAnsi="Times New Roman" w:cs="Times New Roman"/>
+          <w:sz w:val="24"/>
+          <w:szCs w:val="24"/>
+        </w:rPr>
+      </w:pPr>
+    </w:p>
+    <w:p>
+      <w:pPr>
+        <w:spacing w:before="100" w:beforeAutospacing="1" w:after="100" w:afterAutospacing="1" w:line="240" w:lineRule="auto"/>
+        <w:rPr>
+          <w:rFonts w:ascii="Times New Roman" w:eastAsia="Times New Roman" w:hAnsi="Times New Roman" w:cs="Times New Roman"/>
+          <w:sz w:val="24"/>
+          <w:szCs w:val="24"/>
+        </w:rPr>
+      </w:pPr>
+      <w:r>
+        <w:rPr>
+          <w:rFonts w:ascii="Times New Roman" w:eastAsia="Times New Roman" w:hAnsi="Times New Roman" w:cs="Times New Roman"/>
+          <w:sz w:val="24"/>
+          <w:szCs w:val="24"/>
+        </w:rPr>
+        <w:t>4.2 docker-</w:t>
+      </w:r>
       <w:proofErr w:type="spellStart"/>
       <w:r>
         <w:rPr>
-          <w:b/>
-          <w:bCs/>
-          <w:color w:val="171717" w:themeColor="background2" w:themeShade="1A"/>
-        </w:rPr>
-        <w:t>npm</w:t>
+          <w:rFonts w:ascii="Times New Roman" w:eastAsia="Times New Roman" w:hAnsi="Times New Roman" w:cs="Times New Roman"/>
+          <w:sz w:val="24"/>
+          <w:szCs w:val="24"/>
+        </w:rPr>
+        <w:t>stack.yaml</w:t>
       </w:r>
       <w:proofErr w:type="spellEnd"/>
       <w:r>
         <w:rPr>
-          <w:b/>
-          <w:bCs/>
-          <w:color w:val="171717" w:themeColor="background2" w:themeShade="1A"/>
-        </w:rPr>
-        <w:t xml:space="preserve"> install</w:t>
-      </w:r>
-    </w:p>
-    <w:p>
-      <w:pPr>
-        <w:spacing w:after="0"/>
-        <w:rPr>
-          <w:b/>
-          <w:bCs/>
-          <w:color w:val="171717" w:themeColor="background2" w:themeShade="1A"/>
-        </w:rPr>
-      </w:pPr>
-    </w:p>
-    <w:p>
-      <w:pPr>
-        <w:spacing w:after="0"/>
-        <w:rPr>
-          <w:b/>
-          <w:bCs/>
-          <w:color w:val="171717" w:themeColor="background2" w:themeShade="1A"/>
-        </w:rPr>
-      </w:pPr>
-      <w:r>
-        <w:rPr>
-          <w:b/>
-          <w:bCs/>
-          <w:color w:val="171717" w:themeColor="background2" w:themeShade="1A"/>
-        </w:rPr>
-        <w:t xml:space="preserve"># </w:t>
-      </w:r>
-      <w:r>
-        <w:rPr>
-          <w:b/>
-          <w:bCs/>
-          <w:color w:val="171717" w:themeColor="background2" w:themeShade="1A"/>
-        </w:rPr>
-        <w:t>Create. env</w:t>
-      </w:r>
-      <w:r>
-        <w:rPr>
-          <w:b/>
-          <w:bCs/>
-          <w:color w:val="171717" w:themeColor="background2" w:themeShade="1A"/>
-        </w:rPr>
-        <w:t xml:space="preserve"> with REACT_APP_API_URL</w:t>
-      </w:r>
-      <w:r>
-        <w:rPr>
-          <w:b/>
-          <w:bCs/>
-          <w:color w:val="171717" w:themeColor="background2" w:themeShade="1A"/>
-        </w:rPr>
-        <w:t xml:space="preserve"> </w:t>
-      </w:r>
-      <w:r>
-        <w:rPr>
-          <w:b/>
-          <w:bCs/>
-          <w:color w:val="171717" w:themeColor="background2" w:themeShade="1A"/>
-        </w:rPr>
-        <w:t xml:space="preserve">as stated </w:t>
-      </w:r>
-      <w:proofErr w:type="gramStart"/>
-      <w:r>
-        <w:rPr>
-          <w:b/>
-          <w:bCs/>
-          <w:color w:val="171717" w:themeColor="background2" w:themeShade="1A"/>
-        </w:rPr>
-        <w:t>in .</w:t>
-      </w:r>
-      <w:proofErr w:type="spellStart"/>
-      <w:r>
-        <w:rPr>
-          <w:b/>
-          <w:bCs/>
-          <w:color w:val="171717" w:themeColor="background2" w:themeShade="1A"/>
-        </w:rPr>
-        <w:t>env</w:t>
-      </w:r>
-      <w:proofErr w:type="gramEnd"/>
-      <w:r>
-        <w:rPr>
-          <w:b/>
-          <w:bCs/>
-          <w:color w:val="171717" w:themeColor="background2" w:themeShade="1A"/>
-        </w:rPr>
-        <w:t>.example</w:t>
-      </w:r>
-      <w:proofErr w:type="spellEnd"/>
-      <w:r>
-        <w:rPr>
-          <w:b/>
-          <w:bCs/>
-          <w:color w:val="171717" w:themeColor="background2" w:themeShade="1A"/>
-        </w:rPr>
-        <w:t xml:space="preserve">  file in the rep of this project</w:t>
-      </w:r>
-    </w:p>
-    <w:p>
-      <w:pPr>
-        <w:spacing w:after="0"/>
-        <w:rPr>
-          <w:color w:val="171717" w:themeColor="background2" w:themeShade="1A"/>
-        </w:rPr>
-      </w:pPr>
-      <w:proofErr w:type="spellStart"/>
-      <w:r>
-        <w:rPr>
-          <w:b/>
-          <w:bCs/>
-          <w:color w:val="171717" w:themeColor="background2" w:themeShade="1A"/>
-        </w:rPr>
-        <w:t>npm</w:t>
-      </w:r>
-      <w:proofErr w:type="spellEnd"/>
-      <w:r>
-        <w:rPr>
-          <w:b/>
-          <w:bCs/>
-          <w:color w:val="171717" w:themeColor="background2" w:themeShade="1A"/>
-        </w:rPr>
-        <w:t xml:space="preserve"> start</w:t>
-      </w:r>
-      <w:r>
-        <w:rPr>
-          <w:color w:val="171717" w:themeColor="background2" w:themeShade="1A"/>
-        </w:rPr>
-        <w:br w:type="page"/>
+          <w:rFonts w:ascii="Times New Roman" w:eastAsia="Times New Roman" w:hAnsi="Times New Roman" w:cs="Times New Roman"/>
+          <w:sz w:val="24"/>
+          <w:szCs w:val="24"/>
+        </w:rPr>
+        <w:t xml:space="preserve"> file for deployment </w:t>
       </w:r>
     </w:p>
     <w:p>
@@ -1643,335 +1891,16 @@
       </w:pPr>
       <w:r>
         <w:rPr>
-          <w:rFonts w:ascii="Times New Roman" w:eastAsia="Times New Roman" w:hAnsi="Times New Roman" w:cs="Times New Roman"/>
-          <w:b/>
-          <w:bCs/>
-          <w:sz w:val="24"/>
-          <w:szCs w:val="24"/>
-        </w:rPr>
-        <w:t>Phase 4: Deploying to Docker Swarm</w:t>
-      </w:r>
-      <w:r>
-        <w:rPr>
-          <w:rFonts w:ascii="Times New Roman" w:eastAsia="Times New Roman" w:hAnsi="Times New Roman" w:cs="Times New Roman"/>
-          <w:sz w:val="24"/>
-          <w:szCs w:val="24"/>
-        </w:rPr>
-        <w:br/>
-      </w:r>
-      <w:r>
-        <w:rPr>
-          <w:rFonts w:ascii="Times New Roman" w:eastAsia="Times New Roman" w:hAnsi="Times New Roman" w:cs="Times New Roman"/>
-          <w:sz w:val="24"/>
-          <w:szCs w:val="24"/>
-        </w:rPr>
-        <w:t>In this phase, Docker Swarm Cluster is setup and docker-</w:t>
-      </w:r>
-      <w:proofErr w:type="spellStart"/>
-      <w:r>
-        <w:rPr>
-          <w:rFonts w:ascii="Times New Roman" w:eastAsia="Times New Roman" w:hAnsi="Times New Roman" w:cs="Times New Roman"/>
-          <w:sz w:val="24"/>
-          <w:szCs w:val="24"/>
-        </w:rPr>
-        <w:t>stack.yaml</w:t>
-      </w:r>
-      <w:proofErr w:type="spellEnd"/>
-      <w:r>
-        <w:rPr>
-          <w:rFonts w:ascii="Times New Roman" w:eastAsia="Times New Roman" w:hAnsi="Times New Roman" w:cs="Times New Roman"/>
-          <w:sz w:val="24"/>
-          <w:szCs w:val="24"/>
-        </w:rPr>
-        <w:t xml:space="preserve"> file I created for the deployment</w:t>
-      </w:r>
-      <w:r>
-        <w:rPr>
-          <w:rFonts w:ascii="Times New Roman" w:eastAsia="Times New Roman" w:hAnsi="Times New Roman" w:cs="Times New Roman"/>
-          <w:sz w:val="24"/>
-          <w:szCs w:val="24"/>
-        </w:rPr>
-        <w:t>.</w:t>
-      </w:r>
-    </w:p>
-    <w:p>
-      <w:pPr>
-        <w:spacing w:before="100" w:beforeAutospacing="1" w:after="100" w:afterAutospacing="1" w:line="240" w:lineRule="auto"/>
-        <w:rPr>
-          <w:rFonts w:ascii="Times New Roman" w:eastAsia="Times New Roman" w:hAnsi="Times New Roman" w:cs="Times New Roman"/>
-          <w:sz w:val="24"/>
-          <w:szCs w:val="24"/>
-        </w:rPr>
-      </w:pPr>
-    </w:p>
-    <w:p>
-      <w:pPr>
-        <w:spacing w:before="100" w:beforeAutospacing="1" w:after="100" w:afterAutospacing="1" w:line="240" w:lineRule="auto"/>
-        <w:rPr>
-          <w:rFonts w:ascii="Times New Roman" w:eastAsia="Times New Roman" w:hAnsi="Times New Roman" w:cs="Times New Roman"/>
-          <w:sz w:val="24"/>
-          <w:szCs w:val="24"/>
-        </w:rPr>
-      </w:pPr>
-      <w:r>
-        <w:rPr>
-          <w:rFonts w:ascii="Times New Roman" w:eastAsia="Times New Roman" w:hAnsi="Times New Roman" w:cs="Times New Roman"/>
-          <w:sz w:val="24"/>
-          <w:szCs w:val="24"/>
-        </w:rPr>
-        <w:t xml:space="preserve">4.1 Creating Docker Swarm Cluster </w:t>
-      </w:r>
-    </w:p>
-    <w:p>
-      <w:pPr>
-        <w:pStyle w:val="NormalWeb"/>
-      </w:pPr>
-    </w:p>
-    <w:p>
-      <w:pPr>
-        <w:spacing w:before="100" w:beforeAutospacing="1" w:after="100" w:afterAutospacing="1" w:line="240" w:lineRule="auto"/>
-        <w:rPr>
-          <w:rFonts w:ascii="Times New Roman" w:eastAsia="Times New Roman" w:hAnsi="Times New Roman" w:cs="Times New Roman"/>
-          <w:sz w:val="24"/>
-          <w:szCs w:val="24"/>
-        </w:rPr>
-      </w:pPr>
-    </w:p>
-    <w:p>
-      <w:pPr>
-        <w:spacing w:before="100" w:beforeAutospacing="1" w:after="100" w:afterAutospacing="1" w:line="240" w:lineRule="auto"/>
-        <w:rPr>
-          <w:rFonts w:ascii="Times New Roman" w:eastAsia="Times New Roman" w:hAnsi="Times New Roman" w:cs="Times New Roman"/>
-          <w:sz w:val="24"/>
-          <w:szCs w:val="24"/>
-        </w:rPr>
-      </w:pPr>
-    </w:p>
-    <w:p>
-      <w:pPr>
-        <w:spacing w:before="100" w:beforeAutospacing="1" w:after="100" w:afterAutospacing="1" w:line="240" w:lineRule="auto"/>
-        <w:rPr>
-          <w:rFonts w:ascii="Times New Roman" w:eastAsia="Times New Roman" w:hAnsi="Times New Roman" w:cs="Times New Roman"/>
-          <w:sz w:val="24"/>
-          <w:szCs w:val="24"/>
-        </w:rPr>
-      </w:pPr>
-    </w:p>
-    <w:p>
-      <w:pPr>
-        <w:spacing w:before="100" w:beforeAutospacing="1" w:after="100" w:afterAutospacing="1" w:line="240" w:lineRule="auto"/>
-        <w:rPr>
-          <w:rFonts w:ascii="Times New Roman" w:eastAsia="Times New Roman" w:hAnsi="Times New Roman" w:cs="Times New Roman"/>
-          <w:sz w:val="24"/>
-          <w:szCs w:val="24"/>
-        </w:rPr>
-      </w:pPr>
-    </w:p>
-    <w:p>
-      <w:pPr>
-        <w:spacing w:before="100" w:beforeAutospacing="1" w:after="100" w:afterAutospacing="1" w:line="240" w:lineRule="auto"/>
-        <w:rPr>
-          <w:rFonts w:ascii="Times New Roman" w:eastAsia="Times New Roman" w:hAnsi="Times New Roman" w:cs="Times New Roman"/>
-          <w:sz w:val="24"/>
-          <w:szCs w:val="24"/>
-        </w:rPr>
-      </w:pPr>
-    </w:p>
-    <w:p>
-      <w:pPr>
-        <w:spacing w:before="100" w:beforeAutospacing="1" w:after="100" w:afterAutospacing="1" w:line="240" w:lineRule="auto"/>
-        <w:rPr>
-          <w:rFonts w:ascii="Times New Roman" w:eastAsia="Times New Roman" w:hAnsi="Times New Roman" w:cs="Times New Roman"/>
-          <w:sz w:val="24"/>
-          <w:szCs w:val="24"/>
-        </w:rPr>
-      </w:pPr>
-    </w:p>
-    <w:p>
-      <w:pPr>
-        <w:spacing w:before="100" w:beforeAutospacing="1" w:after="100" w:afterAutospacing="1" w:line="240" w:lineRule="auto"/>
-        <w:rPr>
-          <w:rFonts w:ascii="Times New Roman" w:eastAsia="Times New Roman" w:hAnsi="Times New Roman" w:cs="Times New Roman"/>
-          <w:sz w:val="24"/>
-          <w:szCs w:val="24"/>
-        </w:rPr>
-      </w:pPr>
-    </w:p>
-    <w:p>
-      <w:pPr>
-        <w:spacing w:before="100" w:beforeAutospacing="1" w:after="100" w:afterAutospacing="1" w:line="240" w:lineRule="auto"/>
-        <w:rPr>
-          <w:rFonts w:ascii="Times New Roman" w:eastAsia="Times New Roman" w:hAnsi="Times New Roman" w:cs="Times New Roman"/>
-          <w:sz w:val="24"/>
-          <w:szCs w:val="24"/>
-        </w:rPr>
-      </w:pPr>
-    </w:p>
-    <w:p>
-      <w:pPr>
-        <w:spacing w:before="100" w:beforeAutospacing="1" w:after="100" w:afterAutospacing="1" w:line="240" w:lineRule="auto"/>
-        <w:rPr>
-          <w:rFonts w:ascii="Times New Roman" w:eastAsia="Times New Roman" w:hAnsi="Times New Roman" w:cs="Times New Roman"/>
-          <w:sz w:val="24"/>
-          <w:szCs w:val="24"/>
-        </w:rPr>
-      </w:pPr>
-    </w:p>
-    <w:p>
-      <w:pPr>
-        <w:spacing w:before="100" w:beforeAutospacing="1" w:after="100" w:afterAutospacing="1" w:line="240" w:lineRule="auto"/>
-        <w:rPr>
-          <w:rFonts w:ascii="Times New Roman" w:eastAsia="Times New Roman" w:hAnsi="Times New Roman" w:cs="Times New Roman"/>
-          <w:sz w:val="24"/>
-          <w:szCs w:val="24"/>
-        </w:rPr>
-      </w:pPr>
-    </w:p>
-    <w:p>
-      <w:pPr>
-        <w:spacing w:before="100" w:beforeAutospacing="1" w:after="100" w:afterAutospacing="1" w:line="240" w:lineRule="auto"/>
-        <w:rPr>
-          <w:rFonts w:ascii="Times New Roman" w:eastAsia="Times New Roman" w:hAnsi="Times New Roman" w:cs="Times New Roman"/>
-          <w:sz w:val="24"/>
-          <w:szCs w:val="24"/>
-        </w:rPr>
-      </w:pPr>
-    </w:p>
-    <w:p>
-      <w:pPr>
-        <w:spacing w:before="100" w:beforeAutospacing="1" w:after="100" w:afterAutospacing="1" w:line="240" w:lineRule="auto"/>
-        <w:rPr>
-          <w:rFonts w:ascii="Times New Roman" w:eastAsia="Times New Roman" w:hAnsi="Times New Roman" w:cs="Times New Roman"/>
-          <w:sz w:val="24"/>
-          <w:szCs w:val="24"/>
-        </w:rPr>
-      </w:pPr>
-    </w:p>
-    <w:p>
-      <w:pPr>
-        <w:spacing w:before="100" w:beforeAutospacing="1" w:after="100" w:afterAutospacing="1" w:line="240" w:lineRule="auto"/>
-        <w:rPr>
-          <w:rFonts w:ascii="Times New Roman" w:eastAsia="Times New Roman" w:hAnsi="Times New Roman" w:cs="Times New Roman"/>
-          <w:sz w:val="24"/>
-          <w:szCs w:val="24"/>
-        </w:rPr>
-      </w:pPr>
-    </w:p>
-    <w:p>
-      <w:pPr>
-        <w:spacing w:before="100" w:beforeAutospacing="1" w:after="100" w:afterAutospacing="1" w:line="240" w:lineRule="auto"/>
-        <w:rPr>
-          <w:rFonts w:ascii="Times New Roman" w:eastAsia="Times New Roman" w:hAnsi="Times New Roman" w:cs="Times New Roman"/>
-          <w:sz w:val="24"/>
-          <w:szCs w:val="24"/>
-        </w:rPr>
-      </w:pPr>
-    </w:p>
-    <w:p>
-      <w:pPr>
-        <w:spacing w:before="100" w:beforeAutospacing="1" w:after="100" w:afterAutospacing="1" w:line="240" w:lineRule="auto"/>
-        <w:rPr>
-          <w:rFonts w:ascii="Times New Roman" w:eastAsia="Times New Roman" w:hAnsi="Times New Roman" w:cs="Times New Roman"/>
-          <w:sz w:val="24"/>
-          <w:szCs w:val="24"/>
-        </w:rPr>
-      </w:pPr>
-    </w:p>
-    <w:p>
-      <w:pPr>
-        <w:spacing w:before="100" w:beforeAutospacing="1" w:after="100" w:afterAutospacing="1" w:line="240" w:lineRule="auto"/>
-        <w:rPr>
-          <w:rFonts w:ascii="Times New Roman" w:eastAsia="Times New Roman" w:hAnsi="Times New Roman" w:cs="Times New Roman"/>
-          <w:sz w:val="24"/>
-          <w:szCs w:val="24"/>
-        </w:rPr>
-      </w:pPr>
-    </w:p>
-    <w:p>
-      <w:pPr>
-        <w:spacing w:before="100" w:beforeAutospacing="1" w:after="100" w:afterAutospacing="1" w:line="240" w:lineRule="auto"/>
-        <w:rPr>
-          <w:rFonts w:ascii="Times New Roman" w:eastAsia="Times New Roman" w:hAnsi="Times New Roman" w:cs="Times New Roman"/>
-          <w:sz w:val="24"/>
-          <w:szCs w:val="24"/>
-        </w:rPr>
-      </w:pPr>
-    </w:p>
-    <w:p>
-      <w:pPr>
-        <w:spacing w:before="100" w:beforeAutospacing="1" w:after="100" w:afterAutospacing="1" w:line="240" w:lineRule="auto"/>
-        <w:rPr>
-          <w:rFonts w:ascii="Times New Roman" w:eastAsia="Times New Roman" w:hAnsi="Times New Roman" w:cs="Times New Roman"/>
-          <w:sz w:val="24"/>
-          <w:szCs w:val="24"/>
-        </w:rPr>
-      </w:pPr>
-    </w:p>
-    <w:p>
-      <w:pPr>
-        <w:spacing w:before="100" w:beforeAutospacing="1" w:after="100" w:afterAutospacing="1" w:line="240" w:lineRule="auto"/>
-        <w:rPr>
-          <w:rFonts w:ascii="Times New Roman" w:eastAsia="Times New Roman" w:hAnsi="Times New Roman" w:cs="Times New Roman"/>
-          <w:sz w:val="24"/>
-          <w:szCs w:val="24"/>
-        </w:rPr>
-      </w:pPr>
-      <w:r>
-        <w:rPr>
-          <w:rFonts w:ascii="Times New Roman" w:eastAsia="Times New Roman" w:hAnsi="Times New Roman" w:cs="Times New Roman"/>
-          <w:sz w:val="24"/>
-          <w:szCs w:val="24"/>
-        </w:rPr>
-        <w:t>4.2 docker-</w:t>
-      </w:r>
-      <w:proofErr w:type="spellStart"/>
-      <w:r>
-        <w:rPr>
-          <w:rFonts w:ascii="Times New Roman" w:eastAsia="Times New Roman" w:hAnsi="Times New Roman" w:cs="Times New Roman"/>
-          <w:sz w:val="24"/>
-          <w:szCs w:val="24"/>
-        </w:rPr>
-        <w:t>stack.yaml</w:t>
-      </w:r>
-      <w:proofErr w:type="spellEnd"/>
-      <w:r>
-        <w:rPr>
-          <w:rFonts w:ascii="Times New Roman" w:eastAsia="Times New Roman" w:hAnsi="Times New Roman" w:cs="Times New Roman"/>
-          <w:sz w:val="24"/>
-          <w:szCs w:val="24"/>
-        </w:rPr>
-        <w:t xml:space="preserve"> file for deployment </w:t>
-      </w:r>
-    </w:p>
-    <w:p>
-      <w:pPr>
-        <w:spacing w:before="100" w:beforeAutospacing="1" w:after="100" w:afterAutospacing="1" w:line="240" w:lineRule="auto"/>
-        <w:rPr>
-          <w:rFonts w:ascii="Times New Roman" w:eastAsia="Times New Roman" w:hAnsi="Times New Roman" w:cs="Times New Roman"/>
-          <w:sz w:val="24"/>
-          <w:szCs w:val="24"/>
-        </w:rPr>
-      </w:pPr>
-    </w:p>
-    <w:p>
-      <w:pPr>
-        <w:spacing w:after="0"/>
-        <w:rPr>
-          <w:color w:val="171717" w:themeColor="background2" w:themeShade="1A"/>
-        </w:rPr>
-      </w:pPr>
-      <w:r>
-        <w:rPr>
           <w:noProof/>
         </w:rPr>
         <w:drawing>
-          <wp:anchor distT="0" distB="0" distL="114300" distR="114300" simplePos="0" relativeHeight="251660288" behindDoc="0" locked="0" layoutInCell="1" allowOverlap="1" wp14:anchorId="1F4CD56B" wp14:editId="359A57C3">
+          <wp:anchor distT="0" distB="0" distL="114300" distR="114300" simplePos="0" relativeHeight="251660288" behindDoc="0" locked="0" layoutInCell="1" allowOverlap="1" wp14:anchorId="1F4CD56B" wp14:editId="0D0F6084">
             <wp:simplePos x="0" y="0"/>
             <wp:positionH relativeFrom="column">
               <wp:posOffset>325755</wp:posOffset>
             </wp:positionH>
             <wp:positionV relativeFrom="paragraph">
-              <wp:posOffset>179401</wp:posOffset>
+              <wp:posOffset>301294</wp:posOffset>
             </wp:positionV>
             <wp:extent cx="4603750" cy="6586220"/>
             <wp:effectExtent l="0" t="0" r="6350" b="5080"/>
@@ -2027,6 +1956,14 @@
           </wp:anchor>
         </w:drawing>
       </w:r>
+    </w:p>
+    <w:p>
+      <w:pPr>
+        <w:spacing w:after="0"/>
+        <w:rPr>
+          <w:color w:val="171717" w:themeColor="background2" w:themeShade="1A"/>
+        </w:rPr>
+      </w:pPr>
     </w:p>
     <w:p>
       <w:pPr>
@@ -3834,6 +3771,7 @@
   <w:style w:type="character" w:default="1" w:styleId="DefaultParagraphFont">
     <w:name w:val="Default Paragraph Font"/>
     <w:uiPriority w:val="1"/>
+    <w:semiHidden/>
     <w:unhideWhenUsed/>
   </w:style>
   <w:style w:type="table" w:default="1" w:styleId="TableNormal">

</xml_diff>